<commit_message>
edited user stories, added use case diagrams
Renamed file to "useCaseDiagrams.drawio"
This now contains use case diagrams for all three user types
Edited the user stories to reflect the fact that only the RM can create accounts
</commit_message>
<xml_diff>
--- a/Documents, diagrams etc/User Stories.docx
+++ b/Documents, diagrams etc/User Stories.docx
@@ -11,7 +11,7 @@
         </w:numPr>
       </w:pPr>
       <w:r>
-        <w:t>As a fund administrator, I want to create an account</w:t>
+        <w:t>As a fund administrator, I want to be able to login to my account</w:t>
       </w:r>
     </w:p>
     <w:p>
@@ -23,8 +23,19 @@
         </w:numPr>
       </w:pPr>
       <w:r>
-        <w:t>As a fund administrator, I want to be able to login to my account</w:t>
-      </w:r>
+        <w:t xml:space="preserve">As a fund manager, I want to be able to </w:t>
+      </w:r>
+      <w:r>
+        <w:t>create</w:t>
+      </w:r>
+      <w:r>
+        <w:t xml:space="preserve"> investment ideas for the RM to view</w:t>
+      </w:r>
+    </w:p>
+    <w:p>
+      <w:pPr>
+        <w:pStyle w:val="ListParagraph"/>
+      </w:pPr>
     </w:p>
     <w:p>
       <w:pPr>
@@ -35,19 +46,8 @@
         </w:numPr>
       </w:pPr>
       <w:r>
-        <w:t xml:space="preserve">As a fund manager, I want to be able to </w:t>
-      </w:r>
-      <w:r>
-        <w:t>create</w:t>
-      </w:r>
-      <w:r>
-        <w:t xml:space="preserve"> investment ideas for the RM to view</w:t>
-      </w:r>
-    </w:p>
-    <w:p>
-      <w:pPr>
-        <w:pStyle w:val="ListParagraph"/>
-      </w:pPr>
+        <w:t>As a client I want to be able to login to my account</w:t>
+      </w:r>
     </w:p>
     <w:p>
       <w:pPr>
@@ -58,7 +58,7 @@
         </w:numPr>
       </w:pPr>
       <w:r>
-        <w:t xml:space="preserve">As a client I want to create an account </w:t>
+        <w:t>As a client I want to be able to store preferences (preferred investment type, etc.)</w:t>
       </w:r>
     </w:p>
     <w:p>
@@ -70,7 +70,7 @@
         </w:numPr>
       </w:pPr>
       <w:r>
-        <w:t>As a client I want to be able to login to my account</w:t>
+        <w:t>As a client I want to browse products by type to match my preferred investments</w:t>
       </w:r>
     </w:p>
     <w:p>
@@ -82,7 +82,7 @@
         </w:numPr>
       </w:pPr>
       <w:r>
-        <w:t>As a client I want to be able to store preferences (preferred investment type, etc.)</w:t>
+        <w:t>As a client I want to be able view RM recommendations</w:t>
       </w:r>
     </w:p>
     <w:p>
@@ -94,8 +94,13 @@
         </w:numPr>
       </w:pPr>
       <w:r>
-        <w:t>As a client I want to browse products by type to match my preferred investments</w:t>
-      </w:r>
+        <w:t>As a client I want to be able to approve RM recommendations</w:t>
+      </w:r>
+    </w:p>
+    <w:p>
+      <w:pPr>
+        <w:pStyle w:val="ListParagraph"/>
+      </w:pPr>
     </w:p>
     <w:p>
       <w:pPr>
@@ -106,7 +111,10 @@
         </w:numPr>
       </w:pPr>
       <w:r>
-        <w:t>As a client I want to be able view RM recommendations</w:t>
+        <w:t xml:space="preserve">As an RM I want to create </w:t>
+      </w:r>
+      <w:r>
+        <w:t>accounts</w:t>
       </w:r>
     </w:p>
     <w:p>
@@ -118,13 +126,8 @@
         </w:numPr>
       </w:pPr>
       <w:r>
-        <w:t>As a client I want to be able to approve RM recommendations</w:t>
-      </w:r>
-    </w:p>
-    <w:p>
-      <w:pPr>
-        <w:pStyle w:val="ListParagraph"/>
-      </w:pPr>
+        <w:t>As an RM I want to be able to login to my account</w:t>
+      </w:r>
     </w:p>
     <w:p>
       <w:pPr>
@@ -135,7 +138,7 @@
         </w:numPr>
       </w:pPr>
       <w:r>
-        <w:t>As an RM I want to create an account</w:t>
+        <w:t>As an RM I want to be able to view all clients</w:t>
       </w:r>
     </w:p>
     <w:p>
@@ -147,7 +150,7 @@
         </w:numPr>
       </w:pPr>
       <w:r>
-        <w:t>As an RM I want to be able to login to my account</w:t>
+        <w:t>As an RM I want to be able to view all investment ideas</w:t>
       </w:r>
     </w:p>
     <w:p>
@@ -159,19 +162,13 @@
         </w:numPr>
       </w:pPr>
       <w:r>
-        <w:t>As an RM I want to be able to view all clients</w:t>
-      </w:r>
-    </w:p>
-    <w:p>
-      <w:pPr>
-        <w:pStyle w:val="ListParagraph"/>
-        <w:numPr>
-          <w:ilvl w:val="0"/>
-          <w:numId w:val="1"/>
-        </w:numPr>
-      </w:pPr>
-      <w:r>
-        <w:t>As an RM I want to be able to view all investment ideas</w:t>
+        <w:t>As an RM I want to be able to link client</w:t>
+      </w:r>
+      <w:r>
+        <w:t>s</w:t>
+      </w:r>
+      <w:r>
+        <w:t xml:space="preserve"> to investment ideas</w:t>
       </w:r>
     </w:p>
     <w:sectPr>

</xml_diff>